<commit_message>
Changed dead code with law of Demeter
</commit_message>
<xml_diff>
--- a/SE2223_60157_60201_60226_60479_60749/Phase_1/Sprint1/Tiago_Francisco/Code_Smells_Tiago.docx
+++ b/SE2223_60157_60201_60226_60479_60749/Phase_1/Sprint1/Tiago_Francisco/Code_Smells_Tiago.docx
@@ -102,7 +102,7 @@
                     </pic:cNvPicPr>
                   </pic:nvPicPr>
                   <pic:blipFill rotWithShape="1">
-                    <a:blip r:embed="rId4" cstate="print">
+                    <a:blip r:embed="rId5" cstate="print">
                       <a:extLst>
                         <a:ext uri="{28A0092B-C50C-407E-A947-70E740481C1C}">
                           <a14:useLocalDpi xmlns:a14="http://schemas.microsoft.com/office/drawing/2010/main" val="0"/>
@@ -206,7 +206,7 @@
                     <pic:cNvPicPr/>
                   </pic:nvPicPr>
                   <pic:blipFill>
-                    <a:blip r:embed="rId5" cstate="print">
+                    <a:blip r:embed="rId6" cstate="print">
                       <a:extLst>
                         <a:ext uri="{28A0092B-C50C-407E-A947-70E740481C1C}">
                           <a14:useLocalDpi xmlns:a14="http://schemas.microsoft.com/office/drawing/2010/main" val="0"/>
@@ -416,7 +416,7 @@
                     <pic:cNvPicPr/>
                   </pic:nvPicPr>
                   <pic:blipFill>
-                    <a:blip r:embed="rId6" cstate="print">
+                    <a:blip r:embed="rId7" cstate="print">
                       <a:extLst>
                         <a:ext uri="{28A0092B-C50C-407E-A947-70E740481C1C}">
                           <a14:useLocalDpi xmlns:a14="http://schemas.microsoft.com/office/drawing/2010/main" val="0"/>
@@ -518,7 +518,7 @@
                     <pic:cNvPicPr/>
                   </pic:nvPicPr>
                   <pic:blipFill>
-                    <a:blip r:embed="rId7" cstate="print">
+                    <a:blip r:embed="rId8" cstate="print">
                       <a:extLst>
                         <a:ext uri="{28A0092B-C50C-407E-A947-70E740481C1C}">
                           <a14:useLocalDpi xmlns:a14="http://schemas.microsoft.com/office/drawing/2010/main" val="0"/>
@@ -760,7 +760,7 @@
                     <pic:cNvPicPr/>
                   </pic:nvPicPr>
                   <pic:blipFill>
-                    <a:blip r:embed="rId8" cstate="print">
+                    <a:blip r:embed="rId9" cstate="print">
                       <a:extLst>
                         <a:ext uri="{28A0092B-C50C-407E-A947-70E740481C1C}">
                           <a14:useLocalDpi xmlns:a14="http://schemas.microsoft.com/office/drawing/2010/main" val="0"/>
@@ -845,7 +845,7 @@
                     <pic:cNvPicPr/>
                   </pic:nvPicPr>
                   <pic:blipFill>
-                    <a:blip r:embed="rId9" cstate="print">
+                    <a:blip r:embed="rId10" cstate="print">
                       <a:extLst>
                         <a:ext uri="{28A0092B-C50C-407E-A947-70E740481C1C}">
                           <a14:useLocalDpi xmlns:a14="http://schemas.microsoft.com/office/drawing/2010/main" val="0"/>
@@ -954,38 +954,80 @@
     </w:p>
     <w:p>
       <w:pPr>
+        <w:pStyle w:val="NormalWeb"/>
+        <w:shd w:val="clear" w:color="auto" w:fill="FFFFFF"/>
+        <w:spacing w:before="0" w:beforeAutospacing="0" w:after="0" w:afterAutospacing="0"/>
         <w:ind w:firstLine="720"/>
         <w:rPr>
+          <w:rFonts w:ascii="Calibri" w:hAnsi="Calibri" w:cs="Calibri"/>
+          <w:color w:val="222222"/>
           <w:u w:val="single"/>
-          <w:lang w:val="en-GB"/>
-        </w:rPr>
-      </w:pPr>
-      <w:r>
-        <w:rPr>
+          <w:lang w:val="en-US"/>
+        </w:rPr>
+      </w:pPr>
+      <w:r>
+        <w:rPr>
+          <w:rFonts w:ascii="Calibri" w:hAnsi="Calibri" w:cs="Calibri"/>
+          <w:color w:val="222222"/>
+          <w:u w:val="single"/>
+          <w:lang w:val="en-US"/>
+        </w:rPr>
+        <w:t xml:space="preserve">Law of </w:t>
+      </w:r>
+      <w:proofErr w:type="spellStart"/>
+      <w:r>
+        <w:rPr>
+          <w:rFonts w:ascii="Calibri" w:hAnsi="Calibri" w:cs="Calibri"/>
+          <w:color w:val="222222"/>
+          <w:u w:val="single"/>
+          <w:lang w:val="en-US"/>
+        </w:rPr>
+        <w:t>demeter</w:t>
+      </w:r>
+      <w:proofErr w:type="spellEnd"/>
+      <w:r>
+        <w:rPr>
+          <w:rFonts w:ascii="Calibri" w:hAnsi="Calibri" w:cs="Calibri"/>
+          <w:color w:val="222222"/>
+          <w:u w:val="single"/>
+          <w:lang w:val="en-US"/>
+        </w:rPr>
+        <w:t> </w:t>
+      </w:r>
+    </w:p>
+    <w:p>
+      <w:pPr>
+        <w:pStyle w:val="NormalWeb"/>
+        <w:shd w:val="clear" w:color="auto" w:fill="FFFFFF"/>
+        <w:spacing w:before="0" w:beforeAutospacing="0" w:after="0" w:afterAutospacing="0"/>
+        <w:ind w:left="1080"/>
+        <w:rPr>
+          <w:rFonts w:ascii="Calibri" w:hAnsi="Calibri" w:cs="Calibri"/>
+          <w:color w:val="222222"/>
+        </w:rPr>
+      </w:pPr>
+    </w:p>
+    <w:p>
+      <w:pPr>
+        <w:pStyle w:val="NormalWeb"/>
+        <w:shd w:val="clear" w:color="auto" w:fill="FFFFFF"/>
+        <w:spacing w:before="0" w:beforeAutospacing="0" w:after="0" w:afterAutospacing="0"/>
+        <w:rPr>
+          <w:rFonts w:ascii="Calibri" w:hAnsi="Calibri" w:cs="Calibri"/>
+          <w:color w:val="222222"/>
+        </w:rPr>
+      </w:pPr>
+      <w:r>
+        <w:rPr>
+          <w:rFonts w:ascii="Calibri" w:hAnsi="Calibri" w:cs="Calibri"/>
           <w:noProof/>
-          <w:lang w:val="en-GB"/>
+          <w:color w:val="222222"/>
         </w:rPr>
         <w:drawing>
-          <wp:anchor distT="0" distB="0" distL="114300" distR="114300" simplePos="0" relativeHeight="251665408" behindDoc="1" locked="0" layoutInCell="1" allowOverlap="1" wp14:anchorId="7CD24EDB" wp14:editId="2B282B5C">
-            <wp:simplePos x="0" y="0"/>
-            <wp:positionH relativeFrom="column">
-              <wp:posOffset>0</wp:posOffset>
-            </wp:positionH>
-            <wp:positionV relativeFrom="paragraph">
-              <wp:posOffset>250241</wp:posOffset>
-            </wp:positionV>
-            <wp:extent cx="5731510" cy="1797685"/>
-            <wp:effectExtent l="0" t="0" r="0" b="5715"/>
-            <wp:wrapTight wrapText="bothSides">
-              <wp:wrapPolygon edited="0">
-                <wp:start x="0" y="0"/>
-                <wp:lineTo x="0" y="21516"/>
-                <wp:lineTo x="21538" y="21516"/>
-                <wp:lineTo x="21538" y="0"/>
-                <wp:lineTo x="0" y="0"/>
-              </wp:wrapPolygon>
-            </wp:wrapTight>
-            <wp:docPr id="7" name="Picture 7" descr="Graphical user interface, application&#10;&#10;Description automatically generated"/>
+          <wp:inline distT="0" distB="0" distL="0" distR="0" wp14:anchorId="3B5D9F2E" wp14:editId="11B08500">
+            <wp:extent cx="5731510" cy="193675"/>
+            <wp:effectExtent l="0" t="0" r="0" b="0"/>
+            <wp:docPr id="14" name="Picture 14"/>
             <wp:cNvGraphicFramePr>
               <a:graphicFrameLocks xmlns:a="http://schemas.openxmlformats.org/drawingml/2006/main" noChangeAspect="1"/>
             </wp:cNvGraphicFramePr>
@@ -993,11 +1035,136 @@
               <a:graphicData uri="http://schemas.openxmlformats.org/drawingml/2006/picture">
                 <pic:pic xmlns:pic="http://schemas.openxmlformats.org/drawingml/2006/picture">
                   <pic:nvPicPr>
-                    <pic:cNvPr id="7" name="Picture 7" descr="Graphical user interface, application&#10;&#10;Description automatically generated"/>
+                    <pic:cNvPr id="1" name=""/>
                     <pic:cNvPicPr/>
                   </pic:nvPicPr>
                   <pic:blipFill>
-                    <a:blip r:embed="rId10" cstate="print">
+                    <a:blip r:embed="rId11"/>
+                    <a:stretch>
+                      <a:fillRect/>
+                    </a:stretch>
+                  </pic:blipFill>
+                  <pic:spPr>
+                    <a:xfrm>
+                      <a:off x="0" y="0"/>
+                      <a:ext cx="5731510" cy="193675"/>
+                    </a:xfrm>
+                    <a:prstGeom prst="rect">
+                      <a:avLst/>
+                    </a:prstGeom>
+                  </pic:spPr>
+                </pic:pic>
+              </a:graphicData>
+            </a:graphic>
+          </wp:inline>
+        </w:drawing>
+      </w:r>
+    </w:p>
+    <w:p>
+      <w:pPr>
+        <w:pStyle w:val="NormalWeb"/>
+        <w:shd w:val="clear" w:color="auto" w:fill="FFFFFF"/>
+        <w:spacing w:before="0" w:beforeAutospacing="0" w:after="0" w:afterAutospacing="0"/>
+        <w:ind w:left="1080"/>
+        <w:rPr>
+          <w:rFonts w:ascii="Calibri" w:hAnsi="Calibri" w:cs="Calibri"/>
+          <w:color w:val="222222"/>
+          <w:lang w:val="pt-PT"/>
+        </w:rPr>
+      </w:pPr>
+    </w:p>
+    <w:p>
+      <w:pPr>
+        <w:pStyle w:val="NormalWeb"/>
+        <w:shd w:val="clear" w:color="auto" w:fill="FFFFFF"/>
+        <w:spacing w:before="0" w:beforeAutospacing="0" w:after="0" w:afterAutospacing="0"/>
+        <w:rPr>
+          <w:rFonts w:ascii="Calibri" w:hAnsi="Calibri" w:cs="Calibri"/>
+          <w:color w:val="222222"/>
+          <w:lang w:val="pt-PT"/>
+        </w:rPr>
+      </w:pPr>
+      <w:proofErr w:type="spellStart"/>
+      <w:r>
+        <w:rPr>
+          <w:rFonts w:ascii="Calibri" w:hAnsi="Calibri" w:cs="Calibri"/>
+          <w:color w:val="222222"/>
+          <w:lang w:val="pt-PT"/>
+        </w:rPr>
+        <w:t>Location</w:t>
+      </w:r>
+      <w:proofErr w:type="spellEnd"/>
+      <w:r>
+        <w:rPr>
+          <w:rFonts w:ascii="Calibri" w:hAnsi="Calibri" w:cs="Calibri"/>
+          <w:color w:val="222222"/>
+          <w:lang w:val="pt-PT"/>
+        </w:rPr>
+        <w:t>:</w:t>
+      </w:r>
+    </w:p>
+    <w:p>
+      <w:pPr>
+        <w:pStyle w:val="NormalWeb"/>
+        <w:shd w:val="clear" w:color="auto" w:fill="FFFFFF"/>
+        <w:spacing w:before="0" w:beforeAutospacing="0" w:after="0" w:afterAutospacing="0"/>
+        <w:ind w:left="1080"/>
+        <w:rPr>
+          <w:rFonts w:ascii="Calibri" w:hAnsi="Calibri" w:cs="Calibri"/>
+          <w:color w:val="222222"/>
+          <w:lang w:val="pt-PT"/>
+        </w:rPr>
+      </w:pPr>
+    </w:p>
+    <w:p>
+      <w:pPr>
+        <w:pStyle w:val="NormalWeb"/>
+        <w:shd w:val="clear" w:color="auto" w:fill="FFFFFF"/>
+        <w:spacing w:before="0" w:beforeAutospacing="0" w:after="0" w:afterAutospacing="0"/>
+        <w:rPr>
+          <w:rFonts w:ascii="Calibri" w:hAnsi="Calibri" w:cs="Calibri"/>
+          <w:color w:val="222222"/>
+        </w:rPr>
+      </w:pPr>
+      <w:r>
+        <w:rPr>
+          <w:rFonts w:ascii="Calibri" w:hAnsi="Calibri" w:cs="Calibri"/>
+          <w:noProof/>
+          <w:color w:val="222222"/>
+        </w:rPr>
+        <w:drawing>
+          <wp:anchor distT="0" distB="0" distL="114300" distR="114300" simplePos="0" relativeHeight="251667456" behindDoc="1" locked="0" layoutInCell="1" allowOverlap="1" wp14:anchorId="3BEB09F2" wp14:editId="2C5BBB9A">
+            <wp:simplePos x="0" y="0"/>
+            <wp:positionH relativeFrom="column">
+              <wp:posOffset>0</wp:posOffset>
+            </wp:positionH>
+            <wp:positionV relativeFrom="paragraph">
+              <wp:posOffset>0</wp:posOffset>
+            </wp:positionV>
+            <wp:extent cx="5731510" cy="205105"/>
+            <wp:effectExtent l="0" t="0" r="0" b="0"/>
+            <wp:wrapTight wrapText="bothSides">
+              <wp:wrapPolygon edited="0">
+                <wp:start x="0" y="0"/>
+                <wp:lineTo x="0" y="20062"/>
+                <wp:lineTo x="21538" y="20062"/>
+                <wp:lineTo x="21538" y="0"/>
+                <wp:lineTo x="0" y="0"/>
+              </wp:wrapPolygon>
+            </wp:wrapTight>
+            <wp:docPr id="15" name="Picture 15"/>
+            <wp:cNvGraphicFramePr>
+              <a:graphicFrameLocks xmlns:a="http://schemas.openxmlformats.org/drawingml/2006/main" noChangeAspect="1"/>
+            </wp:cNvGraphicFramePr>
+            <a:graphic xmlns:a="http://schemas.openxmlformats.org/drawingml/2006/main">
+              <a:graphicData uri="http://schemas.openxmlformats.org/drawingml/2006/picture">
+                <pic:pic xmlns:pic="http://schemas.openxmlformats.org/drawingml/2006/picture">
+                  <pic:nvPicPr>
+                    <pic:cNvPr id="1" name=""/>
+                    <pic:cNvPicPr/>
+                  </pic:nvPicPr>
+                  <pic:blipFill>
+                    <a:blip r:embed="rId12" cstate="print">
                       <a:extLst>
                         <a:ext uri="{28A0092B-C50C-407E-A947-70E740481C1C}">
                           <a14:useLocalDpi xmlns:a14="http://schemas.microsoft.com/office/drawing/2010/main" val="0"/>
@@ -1011,7 +1178,7 @@
                   <pic:spPr>
                     <a:xfrm>
                       <a:off x="0" y="0"/>
-                      <a:ext cx="5731510" cy="1797685"/>
+                      <a:ext cx="5731510" cy="205105"/>
                     </a:xfrm>
                     <a:prstGeom prst="rect">
                       <a:avLst/>
@@ -1029,164 +1196,899 @@
           </wp:anchor>
         </w:drawing>
       </w:r>
-      <w:r>
-        <w:rPr>
-          <w:u w:val="single"/>
-          <w:lang w:val="en-GB"/>
-        </w:rPr>
-        <w:t>Dead Code</w:t>
-      </w:r>
-    </w:p>
-    <w:p>
-      <w:pPr>
-        <w:rPr>
-          <w:lang w:val="en-GB"/>
-        </w:rPr>
-      </w:pPr>
-    </w:p>
-    <w:p>
-      <w:pPr>
-        <w:rPr>
-          <w:lang w:val="en-GB"/>
-        </w:rPr>
-      </w:pPr>
-    </w:p>
-    <w:p>
-      <w:pPr>
-        <w:rPr>
-          <w:lang w:val="en-GB"/>
-        </w:rPr>
-      </w:pPr>
-      <w:r>
-        <w:rPr>
+    </w:p>
+    <w:p>
+      <w:pPr>
+        <w:pStyle w:val="NormalWeb"/>
+        <w:shd w:val="clear" w:color="auto" w:fill="FFFFFF"/>
+        <w:spacing w:before="0" w:beforeAutospacing="0" w:after="0" w:afterAutospacing="0"/>
+        <w:ind w:left="1080"/>
+        <w:rPr>
+          <w:rFonts w:ascii="Calibri" w:hAnsi="Calibri" w:cs="Calibri"/>
+          <w:color w:val="222222"/>
+        </w:rPr>
+      </w:pPr>
+    </w:p>
+    <w:p>
+      <w:pPr>
+        <w:pStyle w:val="NormalWeb"/>
+        <w:shd w:val="clear" w:color="auto" w:fill="FFFFFF"/>
+        <w:spacing w:before="0" w:beforeAutospacing="0" w:after="0" w:afterAutospacing="0"/>
+        <w:rPr>
+          <w:rFonts w:ascii="Calibri" w:hAnsi="Calibri" w:cs="Calibri"/>
+          <w:color w:val="222222"/>
+        </w:rPr>
+      </w:pPr>
+      <w:r>
+        <w:rPr>
+          <w:rFonts w:ascii="Calibri" w:hAnsi="Calibri" w:cs="Calibri"/>
+          <w:color w:val="222222"/>
+          <w:lang w:val="en-US"/>
+        </w:rPr>
+        <w:t xml:space="preserve">Rationale: </w:t>
+      </w:r>
+      <w:r>
+        <w:rPr>
+          <w:rFonts w:ascii="Calibri" w:hAnsi="Calibri" w:cs="Calibri"/>
+          <w:color w:val="222222"/>
+          <w:lang w:val="en-US"/>
+        </w:rPr>
+        <w:t>Here </w:t>
+      </w:r>
+      <w:proofErr w:type="spellStart"/>
+      <w:r>
+        <w:rPr>
+          <w:rFonts w:ascii="Calibri" w:hAnsi="Calibri" w:cs="Calibri"/>
+          <w:i/>
+          <w:iCs/>
+          <w:color w:val="222222"/>
+          <w:lang w:val="en-US"/>
+        </w:rPr>
+        <w:t>PerChart</w:t>
+      </w:r>
+      <w:proofErr w:type="spellEnd"/>
+      <w:r>
+        <w:rPr>
+          <w:rFonts w:ascii="Calibri" w:hAnsi="Calibri" w:cs="Calibri"/>
+          <w:i/>
+          <w:iCs/>
+          <w:color w:val="222222"/>
+          <w:lang w:val="en-US"/>
+        </w:rPr>
+        <w:t> </w:t>
+      </w:r>
+      <w:r>
+        <w:rPr>
+          <w:rFonts w:ascii="Calibri" w:hAnsi="Calibri" w:cs="Calibri"/>
+          <w:color w:val="222222"/>
+          <w:lang w:val="en-US"/>
+        </w:rPr>
+        <w:t>class in its method </w:t>
+      </w:r>
+      <w:proofErr w:type="spellStart"/>
+      <w:proofErr w:type="gramStart"/>
+      <w:r>
+        <w:rPr>
+          <w:rFonts w:ascii="Calibri" w:hAnsi="Calibri" w:cs="Calibri"/>
+          <w:i/>
+          <w:iCs/>
+          <w:color w:val="222222"/>
+          <w:lang w:val="en-US"/>
+        </w:rPr>
+        <w:t>updateFonts</w:t>
+      </w:r>
+      <w:proofErr w:type="spellEnd"/>
+      <w:r>
+        <w:rPr>
+          <w:rFonts w:ascii="Calibri" w:hAnsi="Calibri" w:cs="Calibri"/>
+          <w:i/>
+          <w:iCs/>
+          <w:color w:val="222222"/>
+          <w:lang w:val="en-US"/>
+        </w:rPr>
+        <w:t>( )</w:t>
+      </w:r>
+      <w:proofErr w:type="gramEnd"/>
+      <w:r>
+        <w:rPr>
+          <w:rFonts w:ascii="Calibri" w:hAnsi="Calibri" w:cs="Calibri"/>
+          <w:i/>
+          <w:iCs/>
+          <w:color w:val="222222"/>
+          <w:lang w:val="en-US"/>
+        </w:rPr>
+        <w:t> </w:t>
+      </w:r>
+      <w:r>
+        <w:rPr>
+          <w:rFonts w:ascii="Calibri" w:hAnsi="Calibri" w:cs="Calibri"/>
+          <w:color w:val="222222"/>
+          <w:lang w:val="en-US"/>
+        </w:rPr>
+        <w:t>is calling</w:t>
+      </w:r>
+      <w:r>
+        <w:rPr>
+          <w:rFonts w:ascii="Calibri" w:hAnsi="Calibri" w:cs="Calibri"/>
+          <w:i/>
+          <w:iCs/>
+          <w:color w:val="222222"/>
+          <w:lang w:val="en-US"/>
+        </w:rPr>
+        <w:t> </w:t>
+      </w:r>
+      <w:r>
+        <w:rPr>
+          <w:rFonts w:ascii="Calibri" w:hAnsi="Calibri" w:cs="Calibri"/>
+          <w:color w:val="222222"/>
+          <w:lang w:val="en-US"/>
+        </w:rPr>
+        <w:t>a method named </w:t>
+      </w:r>
+      <w:proofErr w:type="spellStart"/>
+      <w:r>
+        <w:rPr>
+          <w:rFonts w:ascii="Calibri" w:hAnsi="Calibri" w:cs="Calibri"/>
+          <w:i/>
+          <w:iCs/>
+          <w:color w:val="222222"/>
+          <w:lang w:val="en-US"/>
+        </w:rPr>
+        <w:t>getFactor</w:t>
+      </w:r>
+      <w:proofErr w:type="spellEnd"/>
+      <w:r>
+        <w:rPr>
+          <w:rFonts w:ascii="Calibri" w:hAnsi="Calibri" w:cs="Calibri"/>
+          <w:i/>
+          <w:iCs/>
+          <w:color w:val="222222"/>
+          <w:lang w:val="en-US"/>
+        </w:rPr>
+        <w:t>()</w:t>
+      </w:r>
+      <w:r>
+        <w:rPr>
+          <w:rFonts w:ascii="Calibri" w:hAnsi="Calibri" w:cs="Calibri"/>
+          <w:color w:val="222222"/>
+          <w:lang w:val="en-US"/>
+        </w:rPr>
+        <w:t>, and this method is not:</w:t>
+      </w:r>
+    </w:p>
+    <w:p>
+      <w:pPr>
+        <w:pStyle w:val="NormalWeb"/>
+        <w:shd w:val="clear" w:color="auto" w:fill="FFFFFF"/>
+        <w:spacing w:before="0" w:beforeAutospacing="0" w:after="0" w:afterAutospacing="0"/>
+        <w:ind w:left="720"/>
+        <w:rPr>
+          <w:rFonts w:ascii="Calibri" w:hAnsi="Calibri" w:cs="Calibri"/>
+          <w:color w:val="222222"/>
+        </w:rPr>
+      </w:pPr>
+      <w:r>
+        <w:rPr>
+          <w:rFonts w:ascii="Symbol" w:hAnsi="Symbol" w:cs="Calibri"/>
+          <w:color w:val="222222"/>
+          <w:lang w:val="en-US"/>
+        </w:rPr>
+        <w:t>·</w:t>
+      </w:r>
+      <w:r>
+        <w:rPr>
+          <w:color w:val="222222"/>
+          <w:sz w:val="14"/>
+          <w:szCs w:val="14"/>
+          <w:lang w:val="en-US"/>
+        </w:rPr>
+        <w:t>      </w:t>
+      </w:r>
+      <w:r>
+        <w:rPr>
+          <w:rFonts w:ascii="Calibri" w:hAnsi="Calibri" w:cs="Calibri"/>
+          <w:color w:val="222222"/>
+        </w:rPr>
+        <w:t>Encapsulated within the same object </w:t>
+      </w:r>
+      <w:r>
+        <w:rPr>
+          <w:rFonts w:ascii="Calibri" w:hAnsi="Calibri" w:cs="Calibri"/>
+          <w:color w:val="222222"/>
+          <w:lang w:val="en-US"/>
+        </w:rPr>
+        <w:t>– the method </w:t>
+      </w:r>
+      <w:proofErr w:type="spellStart"/>
+      <w:proofErr w:type="gramStart"/>
+      <w:r>
+        <w:rPr>
+          <w:rFonts w:ascii="Calibri" w:hAnsi="Calibri" w:cs="Calibri"/>
+          <w:i/>
+          <w:iCs/>
+          <w:color w:val="222222"/>
+          <w:lang w:val="en-US"/>
+        </w:rPr>
+        <w:t>getFactor</w:t>
+      </w:r>
+      <w:proofErr w:type="spellEnd"/>
+      <w:r>
+        <w:rPr>
+          <w:rFonts w:ascii="Calibri" w:hAnsi="Calibri" w:cs="Calibri"/>
+          <w:i/>
+          <w:iCs/>
+          <w:color w:val="222222"/>
+          <w:lang w:val="en-US"/>
+        </w:rPr>
+        <w:t>(</w:t>
+      </w:r>
+      <w:proofErr w:type="gramEnd"/>
+      <w:r>
+        <w:rPr>
+          <w:rFonts w:ascii="Calibri" w:hAnsi="Calibri" w:cs="Calibri"/>
+          <w:i/>
+          <w:iCs/>
+          <w:color w:val="222222"/>
+          <w:lang w:val="en-US"/>
+        </w:rPr>
+        <w:t>)</w:t>
+      </w:r>
+      <w:r>
+        <w:rPr>
+          <w:rFonts w:ascii="Calibri" w:hAnsi="Calibri" w:cs="Calibri"/>
+          <w:color w:val="222222"/>
+          <w:lang w:val="en-US"/>
+        </w:rPr>
+        <w:t>, is from an object of the type </w:t>
+      </w:r>
+      <w:r>
+        <w:rPr>
+          <w:rFonts w:ascii="Calibri" w:hAnsi="Calibri" w:cs="Calibri"/>
+          <w:i/>
+          <w:iCs/>
+          <w:color w:val="222222"/>
+          <w:lang w:val="en-US"/>
+        </w:rPr>
+        <w:t>Size</w:t>
+      </w:r>
+      <w:r>
+        <w:rPr>
+          <w:rFonts w:ascii="Calibri" w:hAnsi="Calibri" w:cs="Calibri"/>
+          <w:color w:val="222222"/>
+          <w:lang w:val="en-US"/>
+        </w:rPr>
+        <w:t>, so it obviously isn’t from the same class as </w:t>
+      </w:r>
+      <w:proofErr w:type="spellStart"/>
+      <w:r>
+        <w:rPr>
+          <w:rFonts w:ascii="Calibri" w:hAnsi="Calibri" w:cs="Calibri"/>
+          <w:i/>
+          <w:iCs/>
+          <w:color w:val="222222"/>
+          <w:lang w:val="en-US"/>
+        </w:rPr>
+        <w:t>updateFonts</w:t>
+      </w:r>
+      <w:proofErr w:type="spellEnd"/>
+      <w:r>
+        <w:rPr>
+          <w:rFonts w:ascii="Calibri" w:hAnsi="Calibri" w:cs="Calibri"/>
+          <w:i/>
+          <w:iCs/>
+          <w:color w:val="222222"/>
+          <w:lang w:val="en-US"/>
+        </w:rPr>
+        <w:t>(), </w:t>
+      </w:r>
+      <w:r>
+        <w:rPr>
+          <w:rFonts w:ascii="Calibri" w:hAnsi="Calibri" w:cs="Calibri"/>
+          <w:color w:val="222222"/>
+          <w:lang w:val="en-US"/>
+        </w:rPr>
+        <w:t>or in other words is not from</w:t>
+      </w:r>
+      <w:r>
+        <w:rPr>
+          <w:rFonts w:ascii="Calibri" w:hAnsi="Calibri" w:cs="Calibri"/>
+          <w:i/>
+          <w:iCs/>
+          <w:color w:val="222222"/>
+          <w:lang w:val="en-US"/>
+        </w:rPr>
+        <w:t> </w:t>
+      </w:r>
+      <w:proofErr w:type="spellStart"/>
+      <w:r>
+        <w:rPr>
+          <w:rFonts w:ascii="Calibri" w:hAnsi="Calibri" w:cs="Calibri"/>
+          <w:i/>
+          <w:iCs/>
+          <w:color w:val="222222"/>
+          <w:lang w:val="en-US"/>
+        </w:rPr>
+        <w:t>PerChart</w:t>
+      </w:r>
+      <w:proofErr w:type="spellEnd"/>
+      <w:r>
+        <w:rPr>
+          <w:rFonts w:ascii="Calibri" w:hAnsi="Calibri" w:cs="Calibri"/>
+          <w:i/>
+          <w:iCs/>
+          <w:color w:val="222222"/>
+          <w:lang w:val="en-US"/>
+        </w:rPr>
+        <w:t> </w:t>
+      </w:r>
+      <w:r>
+        <w:rPr>
+          <w:rFonts w:ascii="Calibri" w:hAnsi="Calibri" w:cs="Calibri"/>
+          <w:color w:val="222222"/>
+          <w:lang w:val="en-US"/>
+        </w:rPr>
+        <w:t>class</w:t>
+      </w:r>
+      <w:r>
+        <w:rPr>
+          <w:rFonts w:ascii="Calibri" w:hAnsi="Calibri" w:cs="Calibri"/>
+          <w:i/>
+          <w:iCs/>
+          <w:color w:val="222222"/>
+          <w:lang w:val="en-US"/>
+        </w:rPr>
+        <w:t>.</w:t>
+      </w:r>
+    </w:p>
+    <w:p>
+      <w:pPr>
+        <w:pStyle w:val="NormalWeb"/>
+        <w:shd w:val="clear" w:color="auto" w:fill="FFFFFF"/>
+        <w:spacing w:before="0" w:beforeAutospacing="0" w:after="0" w:afterAutospacing="0"/>
+        <w:ind w:left="720"/>
+        <w:rPr>
+          <w:rFonts w:ascii="Calibri" w:hAnsi="Calibri" w:cs="Calibri"/>
+          <w:color w:val="222222"/>
+        </w:rPr>
+      </w:pPr>
+      <w:r>
+        <w:rPr>
+          <w:rFonts w:ascii="Symbol" w:hAnsi="Symbol" w:cs="Calibri"/>
+          <w:color w:val="222222"/>
+          <w:lang w:val="en-US"/>
+        </w:rPr>
+        <w:t>·</w:t>
+      </w:r>
+      <w:r>
+        <w:rPr>
+          <w:color w:val="222222"/>
+          <w:sz w:val="14"/>
+          <w:szCs w:val="14"/>
+          <w:lang w:val="en-US"/>
+        </w:rPr>
+        <w:t>      </w:t>
+      </w:r>
+      <w:r>
+        <w:rPr>
+          <w:rFonts w:ascii="Calibri" w:hAnsi="Calibri" w:cs="Calibri"/>
+          <w:color w:val="222222"/>
+        </w:rPr>
+        <w:t>Encapsulated within an object that is in the parameters of </w:t>
+      </w:r>
+      <w:proofErr w:type="spellStart"/>
+      <w:proofErr w:type="gramStart"/>
+      <w:r>
+        <w:rPr>
+          <w:rFonts w:ascii="Calibri" w:hAnsi="Calibri" w:cs="Calibri"/>
+          <w:i/>
+          <w:iCs/>
+          <w:color w:val="222222"/>
+          <w:lang w:val="en-US"/>
+        </w:rPr>
+        <w:t>updateFonts</w:t>
+      </w:r>
+      <w:proofErr w:type="spellEnd"/>
+      <w:r>
+        <w:rPr>
+          <w:rFonts w:ascii="Calibri" w:hAnsi="Calibri" w:cs="Calibri"/>
+          <w:i/>
+          <w:iCs/>
+          <w:color w:val="222222"/>
+          <w:lang w:val="en-US"/>
+        </w:rPr>
+        <w:t>(</w:t>
+      </w:r>
+      <w:proofErr w:type="gramEnd"/>
+      <w:r>
+        <w:rPr>
+          <w:rFonts w:ascii="Calibri" w:hAnsi="Calibri" w:cs="Calibri"/>
+          <w:i/>
+          <w:iCs/>
+          <w:color w:val="222222"/>
+          <w:lang w:val="en-US"/>
+        </w:rPr>
+        <w:t>)</w:t>
+      </w:r>
+      <w:r>
+        <w:rPr>
+          <w:rFonts w:ascii="Calibri" w:hAnsi="Calibri" w:cs="Calibri"/>
+          <w:color w:val="222222"/>
+          <w:lang w:val="en-US"/>
+        </w:rPr>
+        <w:t> - the object from which this method is from is received from the method </w:t>
+      </w:r>
+      <w:proofErr w:type="spellStart"/>
+      <w:r>
+        <w:rPr>
+          <w:rFonts w:ascii="Calibri" w:hAnsi="Calibri" w:cs="Calibri"/>
+          <w:i/>
+          <w:iCs/>
+          <w:color w:val="222222"/>
+          <w:lang w:val="en-US"/>
+        </w:rPr>
+        <w:t>getSize</w:t>
+      </w:r>
+      <w:proofErr w:type="spellEnd"/>
+      <w:r>
+        <w:rPr>
+          <w:rFonts w:ascii="Calibri" w:hAnsi="Calibri" w:cs="Calibri"/>
+          <w:i/>
+          <w:iCs/>
+          <w:color w:val="222222"/>
+          <w:lang w:val="en-US"/>
+        </w:rPr>
+        <w:t>() </w:t>
+      </w:r>
+      <w:r>
+        <w:rPr>
+          <w:rFonts w:ascii="Calibri" w:hAnsi="Calibri" w:cs="Calibri"/>
+          <w:color w:val="222222"/>
+          <w:lang w:val="en-US"/>
+        </w:rPr>
+        <w:t>of the </w:t>
+      </w:r>
+      <w:proofErr w:type="spellStart"/>
+      <w:r>
+        <w:rPr>
+          <w:rFonts w:ascii="Calibri" w:hAnsi="Calibri" w:cs="Calibri"/>
+          <w:i/>
+          <w:iCs/>
+          <w:color w:val="222222"/>
+          <w:lang w:val="en-US"/>
+        </w:rPr>
+        <w:t>fontSpec</w:t>
+      </w:r>
+      <w:proofErr w:type="spellEnd"/>
+      <w:r>
+        <w:rPr>
+          <w:rFonts w:ascii="Calibri" w:hAnsi="Calibri" w:cs="Calibri"/>
+          <w:color w:val="222222"/>
+          <w:lang w:val="en-US"/>
+        </w:rPr>
+        <w:t> object, and this object is not from the parameters of </w:t>
+      </w:r>
+      <w:proofErr w:type="spellStart"/>
+      <w:r>
+        <w:rPr>
+          <w:rFonts w:ascii="Calibri" w:hAnsi="Calibri" w:cs="Calibri"/>
+          <w:i/>
+          <w:iCs/>
+          <w:color w:val="222222"/>
+          <w:lang w:val="en-US"/>
+        </w:rPr>
+        <w:t>updatedFonts</w:t>
+      </w:r>
+      <w:proofErr w:type="spellEnd"/>
+      <w:r>
+        <w:rPr>
+          <w:rFonts w:ascii="Calibri" w:hAnsi="Calibri" w:cs="Calibri"/>
+          <w:i/>
+          <w:iCs/>
+          <w:color w:val="222222"/>
+          <w:lang w:val="en-US"/>
+        </w:rPr>
+        <w:t>()</w:t>
+      </w:r>
+      <w:r>
+        <w:rPr>
+          <w:rFonts w:ascii="Calibri" w:hAnsi="Calibri" w:cs="Calibri"/>
+          <w:color w:val="222222"/>
+          <w:lang w:val="en-US"/>
+        </w:rPr>
+        <w:t>, it is just returned from a function.</w:t>
+      </w:r>
+    </w:p>
+    <w:p>
+      <w:pPr>
+        <w:pStyle w:val="NormalWeb"/>
+        <w:shd w:val="clear" w:color="auto" w:fill="FFFFFF"/>
+        <w:spacing w:before="0" w:beforeAutospacing="0" w:after="0" w:afterAutospacing="0"/>
+        <w:ind w:left="720"/>
+        <w:rPr>
+          <w:rFonts w:ascii="Calibri" w:hAnsi="Calibri" w:cs="Calibri"/>
+          <w:color w:val="222222"/>
+        </w:rPr>
+      </w:pPr>
+      <w:r>
+        <w:rPr>
+          <w:rFonts w:ascii="Symbol" w:hAnsi="Symbol" w:cs="Calibri"/>
+          <w:color w:val="222222"/>
+          <w:lang w:val="en-US"/>
+        </w:rPr>
+        <w:t>·</w:t>
+      </w:r>
+      <w:r>
+        <w:rPr>
+          <w:color w:val="222222"/>
+          <w:sz w:val="14"/>
+          <w:szCs w:val="14"/>
+          <w:lang w:val="en-US"/>
+        </w:rPr>
+        <w:t>      </w:t>
+      </w:r>
+      <w:r>
+        <w:rPr>
+          <w:rFonts w:ascii="Calibri" w:hAnsi="Calibri" w:cs="Calibri"/>
+          <w:color w:val="222222"/>
+        </w:rPr>
+        <w:t>Encapsulated within an object that is instantiated inside </w:t>
+      </w:r>
+      <w:proofErr w:type="spellStart"/>
+      <w:proofErr w:type="gramStart"/>
+      <w:r>
+        <w:rPr>
+          <w:rFonts w:ascii="Calibri" w:hAnsi="Calibri" w:cs="Calibri"/>
+          <w:i/>
+          <w:iCs/>
+          <w:color w:val="222222"/>
+          <w:lang w:val="en-US"/>
+        </w:rPr>
+        <w:t>updateFonts</w:t>
+      </w:r>
+      <w:proofErr w:type="spellEnd"/>
+      <w:r>
+        <w:rPr>
+          <w:rFonts w:ascii="Calibri" w:hAnsi="Calibri" w:cs="Calibri"/>
+          <w:i/>
+          <w:iCs/>
+          <w:color w:val="222222"/>
+          <w:lang w:val="en-US"/>
+        </w:rPr>
+        <w:t>(</w:t>
+      </w:r>
+      <w:proofErr w:type="gramEnd"/>
+      <w:r>
+        <w:rPr>
+          <w:rFonts w:ascii="Calibri" w:hAnsi="Calibri" w:cs="Calibri"/>
+          <w:i/>
+          <w:iCs/>
+          <w:color w:val="222222"/>
+          <w:lang w:val="en-US"/>
+        </w:rPr>
+        <w:t>)</w:t>
+      </w:r>
+      <w:r>
+        <w:rPr>
+          <w:rFonts w:ascii="Calibri" w:hAnsi="Calibri" w:cs="Calibri"/>
+          <w:color w:val="222222"/>
+          <w:lang w:val="en-US"/>
+        </w:rPr>
+        <w:t>- the object from which this method is from is received from the method </w:t>
+      </w:r>
+      <w:proofErr w:type="spellStart"/>
+      <w:r>
+        <w:rPr>
+          <w:rFonts w:ascii="Calibri" w:hAnsi="Calibri" w:cs="Calibri"/>
+          <w:i/>
+          <w:iCs/>
+          <w:color w:val="222222"/>
+          <w:lang w:val="en-US"/>
+        </w:rPr>
+        <w:t>getSize</w:t>
+      </w:r>
+      <w:proofErr w:type="spellEnd"/>
+      <w:r>
+        <w:rPr>
+          <w:rFonts w:ascii="Calibri" w:hAnsi="Calibri" w:cs="Calibri"/>
+          <w:i/>
+          <w:iCs/>
+          <w:color w:val="222222"/>
+          <w:lang w:val="en-US"/>
+        </w:rPr>
+        <w:t>() </w:t>
+      </w:r>
+      <w:r>
+        <w:rPr>
+          <w:rFonts w:ascii="Calibri" w:hAnsi="Calibri" w:cs="Calibri"/>
+          <w:color w:val="222222"/>
+          <w:lang w:val="en-US"/>
+        </w:rPr>
+        <w:t>of the </w:t>
+      </w:r>
+      <w:proofErr w:type="spellStart"/>
+      <w:r>
+        <w:rPr>
+          <w:rFonts w:ascii="Calibri" w:hAnsi="Calibri" w:cs="Calibri"/>
+          <w:i/>
+          <w:iCs/>
+          <w:color w:val="222222"/>
+          <w:lang w:val="en-US"/>
+        </w:rPr>
+        <w:t>fontSpec</w:t>
+      </w:r>
+      <w:proofErr w:type="spellEnd"/>
+      <w:r>
+        <w:rPr>
+          <w:rFonts w:ascii="Calibri" w:hAnsi="Calibri" w:cs="Calibri"/>
+          <w:color w:val="222222"/>
+          <w:lang w:val="en-US"/>
+        </w:rPr>
+        <w:t> object and this object is not instantiated inside </w:t>
+      </w:r>
+      <w:proofErr w:type="spellStart"/>
+      <w:r>
+        <w:rPr>
+          <w:rFonts w:ascii="Calibri" w:hAnsi="Calibri" w:cs="Calibri"/>
+          <w:i/>
+          <w:iCs/>
+          <w:color w:val="222222"/>
+          <w:lang w:val="en-US"/>
+        </w:rPr>
+        <w:t>updateFonts</w:t>
+      </w:r>
+      <w:proofErr w:type="spellEnd"/>
+      <w:r>
+        <w:rPr>
+          <w:rFonts w:ascii="Calibri" w:hAnsi="Calibri" w:cs="Calibri"/>
+          <w:i/>
+          <w:iCs/>
+          <w:color w:val="222222"/>
+          <w:lang w:val="en-US"/>
+        </w:rPr>
+        <w:t>()</w:t>
+      </w:r>
+      <w:r>
+        <w:rPr>
+          <w:rFonts w:ascii="Calibri" w:hAnsi="Calibri" w:cs="Calibri"/>
+          <w:color w:val="222222"/>
+          <w:lang w:val="en-US"/>
+        </w:rPr>
+        <w:t>, it is just returned from a function.</w:t>
+      </w:r>
+    </w:p>
+    <w:p>
+      <w:pPr>
+        <w:pStyle w:val="NormalWeb"/>
+        <w:shd w:val="clear" w:color="auto" w:fill="FFFFFF"/>
+        <w:spacing w:before="0" w:beforeAutospacing="0" w:after="0" w:afterAutospacing="0"/>
+        <w:ind w:left="720"/>
+        <w:rPr>
+          <w:rFonts w:ascii="Calibri" w:hAnsi="Calibri" w:cs="Calibri"/>
+          <w:color w:val="222222"/>
+        </w:rPr>
+      </w:pPr>
+      <w:r>
+        <w:rPr>
+          <w:rFonts w:ascii="Symbol" w:hAnsi="Symbol" w:cs="Calibri"/>
+          <w:color w:val="222222"/>
+          <w:lang w:val="en-US"/>
+        </w:rPr>
+        <w:t>·</w:t>
+      </w:r>
+      <w:r>
+        <w:rPr>
+          <w:color w:val="222222"/>
+          <w:sz w:val="14"/>
+          <w:szCs w:val="14"/>
+          <w:lang w:val="en-US"/>
+        </w:rPr>
+        <w:t>      </w:t>
+      </w:r>
+      <w:r>
+        <w:rPr>
+          <w:rFonts w:ascii="Calibri" w:hAnsi="Calibri" w:cs="Calibri"/>
           <w:noProof/>
-          <w:lang w:val="en-GB"/>
-        </w:rPr>
-        <w:drawing>
-          <wp:anchor distT="0" distB="0" distL="114300" distR="114300" simplePos="0" relativeHeight="251666432" behindDoc="1" locked="0" layoutInCell="1" allowOverlap="1" wp14:anchorId="3F142F61" wp14:editId="046A769B">
-            <wp:simplePos x="0" y="0"/>
-            <wp:positionH relativeFrom="column">
-              <wp:posOffset>0</wp:posOffset>
-            </wp:positionH>
-            <wp:positionV relativeFrom="paragraph">
-              <wp:posOffset>305070</wp:posOffset>
-            </wp:positionV>
-            <wp:extent cx="5731510" cy="161925"/>
-            <wp:effectExtent l="0" t="0" r="0" b="3175"/>
-            <wp:wrapTight wrapText="bothSides">
-              <wp:wrapPolygon edited="0">
-                <wp:start x="0" y="0"/>
-                <wp:lineTo x="0" y="20329"/>
-                <wp:lineTo x="21538" y="20329"/>
-                <wp:lineTo x="21538" y="0"/>
-                <wp:lineTo x="0" y="0"/>
-              </wp:wrapPolygon>
-            </wp:wrapTight>
-            <wp:docPr id="8" name="Picture 8"/>
-            <wp:cNvGraphicFramePr>
-              <a:graphicFrameLocks xmlns:a="http://schemas.openxmlformats.org/drawingml/2006/main" noChangeAspect="1"/>
-            </wp:cNvGraphicFramePr>
-            <a:graphic xmlns:a="http://schemas.openxmlformats.org/drawingml/2006/main">
-              <a:graphicData uri="http://schemas.openxmlformats.org/drawingml/2006/picture">
-                <pic:pic xmlns:pic="http://schemas.openxmlformats.org/drawingml/2006/picture">
-                  <pic:nvPicPr>
-                    <pic:cNvPr id="8" name="Picture 8"/>
-                    <pic:cNvPicPr/>
-                  </pic:nvPicPr>
-                  <pic:blipFill>
-                    <a:blip r:embed="rId11" cstate="print">
-                      <a:extLst>
-                        <a:ext uri="{28A0092B-C50C-407E-A947-70E740481C1C}">
-                          <a14:useLocalDpi xmlns:a14="http://schemas.microsoft.com/office/drawing/2010/main" val="0"/>
-                        </a:ext>
-                      </a:extLst>
-                    </a:blip>
-                    <a:stretch>
-                      <a:fillRect/>
-                    </a:stretch>
-                  </pic:blipFill>
-                  <pic:spPr>
-                    <a:xfrm>
-                      <a:off x="0" y="0"/>
-                      <a:ext cx="5731510" cy="161925"/>
-                    </a:xfrm>
-                    <a:prstGeom prst="rect">
-                      <a:avLst/>
-                    </a:prstGeom>
-                  </pic:spPr>
-                </pic:pic>
-              </a:graphicData>
-            </a:graphic>
-            <wp14:sizeRelH relativeFrom="page">
-              <wp14:pctWidth>0</wp14:pctWidth>
-            </wp14:sizeRelH>
-            <wp14:sizeRelV relativeFrom="page">
-              <wp14:pctHeight>0</wp14:pctHeight>
-            </wp14:sizeRelV>
-          </wp:anchor>
-        </w:drawing>
-      </w:r>
-      <w:r>
-        <w:rPr>
-          <w:lang w:val="en-GB"/>
-        </w:rPr>
-        <w:t>Location:</w:t>
-      </w:r>
-    </w:p>
-    <w:p>
-      <w:pPr>
-        <w:rPr>
-          <w:lang w:val="en-GB"/>
-        </w:rPr>
-      </w:pPr>
-    </w:p>
-    <w:p>
-      <w:pPr>
-        <w:rPr>
-          <w:lang w:val="en-GB"/>
-        </w:rPr>
-      </w:pPr>
-      <w:r>
-        <w:rPr>
-          <w:lang w:val="en-GB"/>
-        </w:rPr>
-        <w:t xml:space="preserve">Rationale: This class doesn’t have </w:t>
+          <w:color w:val="222222"/>
+        </w:rPr>
+        <mc:AlternateContent>
+          <mc:Choice Requires="wps">
+            <w:drawing>
+              <wp:anchor distT="0" distB="0" distL="114300" distR="114300" simplePos="0" relativeHeight="251666432" behindDoc="0" locked="0" layoutInCell="1" allowOverlap="0" wp14:anchorId="0EC354AF" wp14:editId="769480C8">
+                <wp:simplePos x="0" y="0"/>
+                <wp:positionH relativeFrom="column">
+                  <wp:align>left</wp:align>
+                </wp:positionH>
+                <wp:positionV relativeFrom="line">
+                  <wp:posOffset>0</wp:posOffset>
+                </wp:positionV>
+                <wp:extent cx="5727700" cy="177800"/>
+                <wp:effectExtent l="0" t="0" r="0" b="0"/>
+                <wp:wrapSquare wrapText="bothSides"/>
+                <wp:docPr id="9" name="Rectangle 9"/>
+                <wp:cNvGraphicFramePr>
+                  <a:graphicFrameLocks xmlns:a="http://schemas.openxmlformats.org/drawingml/2006/main" noChangeAspect="1"/>
+                </wp:cNvGraphicFramePr>
+                <a:graphic xmlns:a="http://schemas.openxmlformats.org/drawingml/2006/main">
+                  <a:graphicData uri="http://schemas.microsoft.com/office/word/2010/wordprocessingShape">
+                    <wps:wsp>
+                      <wps:cNvSpPr>
+                        <a:spLocks noChangeAspect="1" noChangeArrowheads="1"/>
+                      </wps:cNvSpPr>
+                      <wps:spPr bwMode="auto">
+                        <a:xfrm>
+                          <a:off x="0" y="0"/>
+                          <a:ext cx="5727700" cy="177800"/>
+                        </a:xfrm>
+                        <a:prstGeom prst="rect">
+                          <a:avLst/>
+                        </a:prstGeom>
+                        <a:noFill/>
+                        <a:ln>
+                          <a:noFill/>
+                        </a:ln>
+                        <a:extLst>
+                          <a:ext uri="{909E8E84-426E-40DD-AFC4-6F175D3DCCD1}">
+                            <a14:hiddenFill xmlns:a14="http://schemas.microsoft.com/office/drawing/2010/main">
+                              <a:solidFill>
+                                <a:srgbClr val="FFFFFF"/>
+                              </a:solidFill>
+                            </a14:hiddenFill>
+                          </a:ext>
+                          <a:ext uri="{91240B29-F687-4F45-9708-019B960494DF}">
+                            <a14:hiddenLine xmlns:a14="http://schemas.microsoft.com/office/drawing/2010/main" w="9525">
+                              <a:solidFill>
+                                <a:srgbClr val="000000"/>
+                              </a:solidFill>
+                              <a:miter lim="800000"/>
+                              <a:headEnd/>
+                              <a:tailEnd/>
+                            </a14:hiddenLine>
+                          </a:ext>
+                        </a:extLst>
+                      </wps:spPr>
+                      <wps:bodyPr rot="0" vert="horz" wrap="square" lIns="91440" tIns="45720" rIns="91440" bIns="45720" anchor="t" anchorCtr="0" upright="1">
+                        <a:noAutofit/>
+                      </wps:bodyPr>
+                    </wps:wsp>
+                  </a:graphicData>
+                </a:graphic>
+                <wp14:sizeRelH relativeFrom="page">
+                  <wp14:pctWidth>0</wp14:pctWidth>
+                </wp14:sizeRelH>
+                <wp14:sizeRelV relativeFrom="page">
+                  <wp14:pctHeight>0</wp14:pctHeight>
+                </wp14:sizeRelV>
+              </wp:anchor>
+            </w:drawing>
+          </mc:Choice>
+          <mc:Fallback>
+            <w:pict>
+              <v:rect w14:anchorId="3A3D037B" id="Rectangle 9" o:spid="_x0000_s1026" style="position:absolute;margin-left:0;margin-top:0;width:451pt;height:14pt;z-index:251666432;visibility:visible;mso-wrap-style:square;mso-width-percent:0;mso-height-percent:0;mso-wrap-distance-left:9pt;mso-wrap-distance-top:0;mso-wrap-distance-right:9pt;mso-wrap-distance-bottom:0;mso-position-horizontal:left;mso-position-horizontal-relative:text;mso-position-vertical:absolute;mso-position-vertical-relative:line;mso-width-percent:0;mso-height-percent:0;mso-width-relative:page;mso-height-relative:page;v-text-anchor:top" o:gfxdata="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" o:allowoverlap="f" filled="f" stroked="f">
+                <o:lock v:ext="edit" aspectratio="t"/>
+                <w10:wrap type="square" anchory="line"/>
+              </v:rect>
+            </w:pict>
+          </mc:Fallback>
+        </mc:AlternateContent>
+      </w:r>
+      <w:r>
+        <w:rPr>
+          <w:rFonts w:ascii="Calibri" w:hAnsi="Calibri" w:cs="Calibri"/>
+          <w:color w:val="222222"/>
+        </w:rPr>
+        <w:t xml:space="preserve">Encapsulated within an object that is referenced in an instance variable of the class </w:t>
       </w:r>
       <w:proofErr w:type="gramStart"/>
       <w:r>
         <w:rPr>
-          <w:lang w:val="en-GB"/>
-        </w:rPr>
-        <w:t>anything,</w:t>
-      </w:r>
+          <w:rFonts w:ascii="Calibri" w:hAnsi="Calibri" w:cs="Calibri"/>
+          <w:color w:val="222222"/>
+        </w:rPr>
+        <w:t>in  </w:t>
+      </w:r>
+      <w:proofErr w:type="spellStart"/>
+      <w:r>
+        <w:rPr>
+          <w:rFonts w:ascii="Calibri" w:hAnsi="Calibri" w:cs="Calibri"/>
+          <w:i/>
+          <w:iCs/>
+          <w:color w:val="222222"/>
+          <w:lang w:val="en-US"/>
+        </w:rPr>
+        <w:t>updateFonts</w:t>
+      </w:r>
+      <w:proofErr w:type="spellEnd"/>
       <w:proofErr w:type="gramEnd"/>
       <w:r>
         <w:rPr>
-          <w:lang w:val="en-GB"/>
-        </w:rPr>
-        <w:t xml:space="preserve"> it was probably created to implement something that stopped making sense before it was implemented.</w:t>
-      </w:r>
-    </w:p>
-    <w:p>
-      <w:pPr>
-        <w:rPr>
-          <w:lang w:val="en-GB"/>
-        </w:rPr>
-      </w:pPr>
-    </w:p>
-    <w:p>
-      <w:pPr>
-        <w:rPr>
-          <w:lang w:val="en-GB"/>
-        </w:rPr>
-      </w:pPr>
-      <w:r>
-        <w:rPr>
-          <w:lang w:val="en-GB"/>
-        </w:rPr>
-        <w:t>Refactor proposal: How it doesn’t have any utility we can delete it.</w:t>
-      </w:r>
-    </w:p>
+          <w:rFonts w:ascii="Calibri" w:hAnsi="Calibri" w:cs="Calibri"/>
+          <w:i/>
+          <w:iCs/>
+          <w:color w:val="222222"/>
+          <w:lang w:val="en-US"/>
+        </w:rPr>
+        <w:t>()</w:t>
+      </w:r>
+      <w:r>
+        <w:rPr>
+          <w:rFonts w:ascii="Calibri" w:hAnsi="Calibri" w:cs="Calibri"/>
+          <w:color w:val="222222"/>
+          <w:lang w:val="en-US"/>
+        </w:rPr>
+        <w:t> - the object from which this method is from is received from the method </w:t>
+      </w:r>
+      <w:proofErr w:type="spellStart"/>
+      <w:r>
+        <w:rPr>
+          <w:rFonts w:ascii="Calibri" w:hAnsi="Calibri" w:cs="Calibri"/>
+          <w:i/>
+          <w:iCs/>
+          <w:color w:val="222222"/>
+          <w:lang w:val="en-US"/>
+        </w:rPr>
+        <w:t>getSize</w:t>
+      </w:r>
+      <w:proofErr w:type="spellEnd"/>
+      <w:r>
+        <w:rPr>
+          <w:rFonts w:ascii="Calibri" w:hAnsi="Calibri" w:cs="Calibri"/>
+          <w:i/>
+          <w:iCs/>
+          <w:color w:val="222222"/>
+          <w:lang w:val="en-US"/>
+        </w:rPr>
+        <w:t>() </w:t>
+      </w:r>
+      <w:r>
+        <w:rPr>
+          <w:rFonts w:ascii="Calibri" w:hAnsi="Calibri" w:cs="Calibri"/>
+          <w:color w:val="222222"/>
+          <w:lang w:val="en-US"/>
+        </w:rPr>
+        <w:t>of the </w:t>
+      </w:r>
+      <w:proofErr w:type="spellStart"/>
+      <w:r>
+        <w:rPr>
+          <w:rFonts w:ascii="Calibri" w:hAnsi="Calibri" w:cs="Calibri"/>
+          <w:i/>
+          <w:iCs/>
+          <w:color w:val="222222"/>
+          <w:lang w:val="en-US"/>
+        </w:rPr>
+        <w:t>fontSpec</w:t>
+      </w:r>
+      <w:proofErr w:type="spellEnd"/>
+      <w:r>
+        <w:rPr>
+          <w:rFonts w:ascii="Calibri" w:hAnsi="Calibri" w:cs="Calibri"/>
+          <w:color w:val="222222"/>
+          <w:lang w:val="en-US"/>
+        </w:rPr>
+        <w:t> object and not from an instance variable of the class </w:t>
+      </w:r>
+      <w:proofErr w:type="spellStart"/>
+      <w:r>
+        <w:rPr>
+          <w:rFonts w:ascii="Calibri" w:hAnsi="Calibri" w:cs="Calibri"/>
+          <w:i/>
+          <w:iCs/>
+          <w:color w:val="222222"/>
+          <w:lang w:val="en-US"/>
+        </w:rPr>
+        <w:t>PerChart</w:t>
+      </w:r>
+      <w:proofErr w:type="spellEnd"/>
+      <w:r>
+        <w:rPr>
+          <w:rFonts w:ascii="Calibri" w:hAnsi="Calibri" w:cs="Calibri"/>
+          <w:color w:val="222222"/>
+          <w:lang w:val="en-US"/>
+        </w:rPr>
+        <w:t>.</w:t>
+      </w:r>
+    </w:p>
+    <w:p/>
     <w:p>
       <w:pPr>
         <w:rPr>
@@ -1202,6 +2104,103 @@
     </w:sectPr>
   </w:body>
 </w:document>
+</file>
+
+<file path=word/numbering.xml><?xml version="1.0" encoding="utf-8"?>
+<w:numbering xmlns:wpc="http://schemas.microsoft.com/office/word/2010/wordprocessingCanvas" xmlns:cx="http://schemas.microsoft.com/office/drawing/2014/chartex" xmlns:cx1="http://schemas.microsoft.com/office/drawing/2015/9/8/chartex" xmlns:cx2="http://schemas.microsoft.com/office/drawing/2015/10/21/chartex" xmlns:cx3="http://schemas.microsoft.com/office/drawing/2016/5/9/chartex" xmlns:cx4="http://schemas.microsoft.com/office/drawing/2016/5/10/chartex" xmlns:cx5="http://schemas.microsoft.com/office/drawing/2016/5/11/chartex" xmlns:cx6="http://schemas.microsoft.com/office/drawing/2016/5/12/chartex" xmlns:cx7="http://schemas.microsoft.com/office/drawing/2016/5/13/chartex" xmlns:cx8="http://schemas.microsoft.com/office/drawing/2016/5/14/chartex" xmlns:mc="http://schemas.openxmlformats.org/markup-compatibility/2006" xmlns:aink="http://schemas.microsoft.com/office/drawing/2016/ink" xmlns:am3d="http://schemas.microsoft.com/office/drawing/2017/model3d" xmlns:o="urn:schemas-microsoft-com:office:office" xmlns:oel="http://schemas.microsoft.com/office/2019/extlst" xmlns:r="http://schemas.openxmlformats.org/officeDocument/2006/relationships" xmlns:m="http://schemas.openxmlformats.org/officeDocument/2006/math" xmlns:v="urn:schemas-microsoft-com:vml" xmlns:wp14="http://schemas.microsoft.com/office/word/2010/wordprocessingDrawing" xmlns:wp="http://schemas.openxmlformats.org/drawingml/2006/wordprocessingDrawing" xmlns:w10="urn:schemas-microsoft-com:office:word" xmlns:w="http://schemas.openxmlformats.org/wordprocessingml/2006/main" xmlns:w14="http://schemas.microsoft.com/office/word/2010/wordml" xmlns:w15="http://schemas.microsoft.com/office/word/2012/wordml" xmlns:w16cex="http://schemas.microsoft.com/office/word/2018/wordml/cex" xmlns:w16cid="http://schemas.microsoft.com/office/word/2016/wordml/cid" xmlns:w16="http://schemas.microsoft.com/office/word/2018/wordml" xmlns:w16sdtdh="http://schemas.microsoft.com/office/word/2020/wordml/sdtdatahash" xmlns:w16se="http://schemas.microsoft.com/office/word/2015/wordml/symex" xmlns:wpg="http://schemas.microsoft.com/office/word/2010/wordprocessingGroup" xmlns:wpi="http://schemas.microsoft.com/office/word/2010/wordprocessingInk" xmlns:wne="http://schemas.microsoft.com/office/word/2006/wordml" xmlns:wps="http://schemas.microsoft.com/office/word/2010/wordprocessingShape" mc:Ignorable="w14 w15 w16se w16cid w16 w16cex w16sdtdh wp14">
+  <w:abstractNum w:abstractNumId="0" w15:restartNumberingAfterBreak="0">
+    <w:nsid w:val="4ED47274"/>
+    <w:multiLevelType w:val="hybridMultilevel"/>
+    <w:tmpl w:val="66820B56"/>
+    <w:lvl w:ilvl="0" w:tplc="6AD4A53C">
+      <w:start w:val="1"/>
+      <w:numFmt w:val="decimal"/>
+      <w:lvlText w:val="%1-"/>
+      <w:lvlJc w:val="left"/>
+      <w:pPr>
+        <w:ind w:left="1440" w:hanging="360"/>
+      </w:pPr>
+      <w:rPr>
+        <w:rFonts w:hint="default"/>
+      </w:rPr>
+    </w:lvl>
+    <w:lvl w:ilvl="1" w:tplc="08090019" w:tentative="1">
+      <w:start w:val="1"/>
+      <w:numFmt w:val="lowerLetter"/>
+      <w:lvlText w:val="%2."/>
+      <w:lvlJc w:val="left"/>
+      <w:pPr>
+        <w:ind w:left="2160" w:hanging="360"/>
+      </w:pPr>
+    </w:lvl>
+    <w:lvl w:ilvl="2" w:tplc="0809001B" w:tentative="1">
+      <w:start w:val="1"/>
+      <w:numFmt w:val="lowerRoman"/>
+      <w:lvlText w:val="%3."/>
+      <w:lvlJc w:val="right"/>
+      <w:pPr>
+        <w:ind w:left="2880" w:hanging="180"/>
+      </w:pPr>
+    </w:lvl>
+    <w:lvl w:ilvl="3" w:tplc="0809000F" w:tentative="1">
+      <w:start w:val="1"/>
+      <w:numFmt w:val="decimal"/>
+      <w:lvlText w:val="%4."/>
+      <w:lvlJc w:val="left"/>
+      <w:pPr>
+        <w:ind w:left="3600" w:hanging="360"/>
+      </w:pPr>
+    </w:lvl>
+    <w:lvl w:ilvl="4" w:tplc="08090019" w:tentative="1">
+      <w:start w:val="1"/>
+      <w:numFmt w:val="lowerLetter"/>
+      <w:lvlText w:val="%5."/>
+      <w:lvlJc w:val="left"/>
+      <w:pPr>
+        <w:ind w:left="4320" w:hanging="360"/>
+      </w:pPr>
+    </w:lvl>
+    <w:lvl w:ilvl="5" w:tplc="0809001B" w:tentative="1">
+      <w:start w:val="1"/>
+      <w:numFmt w:val="lowerRoman"/>
+      <w:lvlText w:val="%6."/>
+      <w:lvlJc w:val="right"/>
+      <w:pPr>
+        <w:ind w:left="5040" w:hanging="180"/>
+      </w:pPr>
+    </w:lvl>
+    <w:lvl w:ilvl="6" w:tplc="0809000F" w:tentative="1">
+      <w:start w:val="1"/>
+      <w:numFmt w:val="decimal"/>
+      <w:lvlText w:val="%7."/>
+      <w:lvlJc w:val="left"/>
+      <w:pPr>
+        <w:ind w:left="5760" w:hanging="360"/>
+      </w:pPr>
+    </w:lvl>
+    <w:lvl w:ilvl="7" w:tplc="08090019" w:tentative="1">
+      <w:start w:val="1"/>
+      <w:numFmt w:val="lowerLetter"/>
+      <w:lvlText w:val="%8."/>
+      <w:lvlJc w:val="left"/>
+      <w:pPr>
+        <w:ind w:left="6480" w:hanging="360"/>
+      </w:pPr>
+    </w:lvl>
+    <w:lvl w:ilvl="8" w:tplc="0809001B" w:tentative="1">
+      <w:start w:val="1"/>
+      <w:numFmt w:val="lowerRoman"/>
+      <w:lvlText w:val="%9."/>
+      <w:lvlJc w:val="right"/>
+      <w:pPr>
+        <w:ind w:left="7200" w:hanging="180"/>
+      </w:pPr>
+    </w:lvl>
+  </w:abstractNum>
+  <w:num w:numId="1" w16cid:durableId="974985037">
+    <w:abstractNumId w:val="0"/>
+  </w:num>
+</w:numbering>
 </file>
 
 <file path=word/styles.xml><?xml version="1.0" encoding="utf-8"?>
@@ -1627,6 +2626,21 @@
     <w:semiHidden/>
     <w:unhideWhenUsed/>
   </w:style>
+  <w:style w:type="paragraph" w:styleId="NormalWeb">
+    <w:name w:val="Normal (Web)"/>
+    <w:basedOn w:val="Normal"/>
+    <w:uiPriority w:val="99"/>
+    <w:semiHidden/>
+    <w:unhideWhenUsed/>
+    <w:rsid w:val="000A1784"/>
+    <w:pPr>
+      <w:spacing w:before="100" w:beforeAutospacing="1" w:after="100" w:afterAutospacing="1"/>
+    </w:pPr>
+    <w:rPr>
+      <w:rFonts w:ascii="Times New Roman" w:eastAsia="Times New Roman" w:hAnsi="Times New Roman" w:cs="Times New Roman"/>
+      <w:lang w:eastAsia="en-GB"/>
+    </w:rPr>
+  </w:style>
 </w:styles>
 </file>
 

</xml_diff>

<commit_message>
deleted message chain and changed dead code with law of demeter
</commit_message>
<xml_diff>
--- a/SE2223_60157_60201_60226_60479_60749/Phase_1/Sprint1/Tiago_Francisco/Code_Smells_Tiago.docx
+++ b/SE2223_60157_60201_60226_60479_60749/Phase_1/Sprint1/Tiago_Francisco/Code_Smells_Tiago.docx
@@ -634,295 +634,130 @@
     <w:p>
       <w:pPr>
         <w:rPr>
-          <w:lang w:val="en-GB"/>
-        </w:rPr>
-      </w:pPr>
-    </w:p>
-    <w:p>
-      <w:pPr>
-        <w:ind w:firstLine="720"/>
-        <w:rPr>
-          <w:lang w:val="pt-PT"/>
-        </w:rPr>
-      </w:pPr>
-      <w:proofErr w:type="spellStart"/>
-      <w:r>
-        <w:rPr>
           <w:u w:val="single"/>
-          <w:lang w:val="pt-PT"/>
-        </w:rPr>
-        <w:t>Message</w:t>
-      </w:r>
-      <w:proofErr w:type="spellEnd"/>
-      <w:r>
+          <w:lang w:val="en-GB"/>
+        </w:rPr>
+      </w:pPr>
+    </w:p>
+    <w:p>
+      <w:pPr>
         <w:rPr>
           <w:u w:val="single"/>
-          <w:lang w:val="pt-PT"/>
-        </w:rPr>
-        <w:t xml:space="preserve"> </w:t>
-      </w:r>
-      <w:proofErr w:type="spellStart"/>
-      <w:r>
+          <w:lang w:val="en-GB"/>
+        </w:rPr>
+      </w:pPr>
+    </w:p>
+    <w:p>
+      <w:pPr>
         <w:rPr>
           <w:u w:val="single"/>
-          <w:lang w:val="pt-PT"/>
-        </w:rPr>
-        <w:t>Chain</w:t>
-      </w:r>
-      <w:proofErr w:type="spellEnd"/>
-      <w:r>
-        <w:rPr>
-          <w:lang w:val="pt-PT"/>
-        </w:rPr>
-        <w:t xml:space="preserve"> – Acho que neste caso n</w:t>
-      </w:r>
-      <w:r>
-        <w:rPr>
-          <w:lang w:val="pt-PT"/>
-        </w:rPr>
-        <w:t xml:space="preserve">ão se aplica, trocar pela classe que não tem código nenhum que deve ser </w:t>
-      </w:r>
-      <w:proofErr w:type="spellStart"/>
-      <w:r>
-        <w:rPr>
-          <w:lang w:val="pt-PT"/>
-        </w:rPr>
-        <w:t>dead</w:t>
-      </w:r>
-      <w:proofErr w:type="spellEnd"/>
-      <w:r>
-        <w:rPr>
-          <w:lang w:val="pt-PT"/>
-        </w:rPr>
-        <w:t xml:space="preserve"> </w:t>
-      </w:r>
-      <w:proofErr w:type="spellStart"/>
-      <w:r>
-        <w:rPr>
-          <w:lang w:val="pt-PT"/>
-        </w:rPr>
-        <w:t>code</w:t>
-      </w:r>
-      <w:proofErr w:type="spellEnd"/>
-      <w:r>
-        <w:rPr>
-          <w:lang w:val="pt-PT"/>
-        </w:rPr>
-        <w:t>.</w:t>
-      </w:r>
-    </w:p>
-    <w:p>
-      <w:pPr>
-        <w:rPr>
-          <w:lang w:val="pt-PT"/>
-        </w:rPr>
-      </w:pPr>
-      <w:r>
-        <w:rPr>
-          <w:lang w:val="pt-PT"/>
-        </w:rPr>
-        <w:t xml:space="preserve"> </w:t>
-      </w:r>
-      <w:r>
-        <w:rPr>
-          <w:noProof/>
-          <w:lang w:val="en-GB"/>
-        </w:rPr>
-        <w:drawing>
-          <wp:anchor distT="0" distB="0" distL="114300" distR="114300" simplePos="0" relativeHeight="251663360" behindDoc="1" locked="0" layoutInCell="1" allowOverlap="1" wp14:anchorId="101B81A4" wp14:editId="0A4923AF">
-            <wp:simplePos x="0" y="0"/>
-            <wp:positionH relativeFrom="column">
-              <wp:posOffset>0</wp:posOffset>
-            </wp:positionH>
-            <wp:positionV relativeFrom="paragraph">
-              <wp:posOffset>187325</wp:posOffset>
-            </wp:positionV>
-            <wp:extent cx="5731510" cy="1290320"/>
-            <wp:effectExtent l="0" t="0" r="0" b="5080"/>
-            <wp:wrapTight wrapText="bothSides">
-              <wp:wrapPolygon edited="0">
-                <wp:start x="0" y="0"/>
-                <wp:lineTo x="0" y="21472"/>
-                <wp:lineTo x="21538" y="21472"/>
-                <wp:lineTo x="21538" y="0"/>
-                <wp:lineTo x="0" y="0"/>
-              </wp:wrapPolygon>
-            </wp:wrapTight>
-            <wp:docPr id="5" name="Picture 5" descr="Text&#10;&#10;Description automatically generated"/>
-            <wp:cNvGraphicFramePr>
-              <a:graphicFrameLocks xmlns:a="http://schemas.openxmlformats.org/drawingml/2006/main" noChangeAspect="1"/>
-            </wp:cNvGraphicFramePr>
-            <a:graphic xmlns:a="http://schemas.openxmlformats.org/drawingml/2006/main">
-              <a:graphicData uri="http://schemas.openxmlformats.org/drawingml/2006/picture">
-                <pic:pic xmlns:pic="http://schemas.openxmlformats.org/drawingml/2006/picture">
-                  <pic:nvPicPr>
-                    <pic:cNvPr id="5" name="Picture 5" descr="Text&#10;&#10;Description automatically generated"/>
-                    <pic:cNvPicPr/>
-                  </pic:nvPicPr>
-                  <pic:blipFill>
-                    <a:blip r:embed="rId9" cstate="print">
-                      <a:extLst>
-                        <a:ext uri="{28A0092B-C50C-407E-A947-70E740481C1C}">
-                          <a14:useLocalDpi xmlns:a14="http://schemas.microsoft.com/office/drawing/2010/main" val="0"/>
-                        </a:ext>
-                      </a:extLst>
-                    </a:blip>
-                    <a:stretch>
-                      <a:fillRect/>
-                    </a:stretch>
-                  </pic:blipFill>
-                  <pic:spPr>
-                    <a:xfrm>
-                      <a:off x="0" y="0"/>
-                      <a:ext cx="5731510" cy="1290320"/>
-                    </a:xfrm>
-                    <a:prstGeom prst="rect">
-                      <a:avLst/>
-                    </a:prstGeom>
-                  </pic:spPr>
-                </pic:pic>
-              </a:graphicData>
-            </a:graphic>
-            <wp14:sizeRelH relativeFrom="page">
-              <wp14:pctWidth>0</wp14:pctWidth>
-            </wp14:sizeRelH>
-            <wp14:sizeRelV relativeFrom="page">
-              <wp14:pctHeight>0</wp14:pctHeight>
-            </wp14:sizeRelV>
-          </wp:anchor>
-        </w:drawing>
-      </w:r>
-    </w:p>
-    <w:p>
-      <w:pPr>
-        <w:ind w:firstLine="720"/>
+          <w:lang w:val="en-GB"/>
+        </w:rPr>
+      </w:pPr>
+    </w:p>
+    <w:p>
+      <w:pPr>
         <w:rPr>
           <w:u w:val="single"/>
-          <w:lang w:val="pt-PT"/>
-        </w:rPr>
-      </w:pPr>
-    </w:p>
-    <w:p>
-      <w:pPr>
-        <w:rPr>
-          <w:lang w:val="en-GB"/>
-        </w:rPr>
-      </w:pPr>
-      <w:r>
-        <w:rPr>
-          <w:noProof/>
-          <w:lang w:val="en-GB"/>
-        </w:rPr>
-        <w:drawing>
-          <wp:anchor distT="0" distB="0" distL="114300" distR="114300" simplePos="0" relativeHeight="251664384" behindDoc="1" locked="0" layoutInCell="1" allowOverlap="1" wp14:anchorId="32EA9F68" wp14:editId="6DF22069">
-            <wp:simplePos x="0" y="0"/>
-            <wp:positionH relativeFrom="column">
-              <wp:posOffset>0</wp:posOffset>
-            </wp:positionH>
-            <wp:positionV relativeFrom="paragraph">
-              <wp:posOffset>294910</wp:posOffset>
-            </wp:positionV>
-            <wp:extent cx="5731510" cy="180340"/>
-            <wp:effectExtent l="0" t="0" r="0" b="0"/>
-            <wp:wrapTight wrapText="bothSides">
-              <wp:wrapPolygon edited="0">
-                <wp:start x="0" y="0"/>
-                <wp:lineTo x="0" y="19775"/>
-                <wp:lineTo x="21538" y="19775"/>
-                <wp:lineTo x="21538" y="0"/>
-                <wp:lineTo x="0" y="0"/>
-              </wp:wrapPolygon>
-            </wp:wrapTight>
-            <wp:docPr id="6" name="Picture 6"/>
-            <wp:cNvGraphicFramePr>
-              <a:graphicFrameLocks xmlns:a="http://schemas.openxmlformats.org/drawingml/2006/main" noChangeAspect="1"/>
-            </wp:cNvGraphicFramePr>
-            <a:graphic xmlns:a="http://schemas.openxmlformats.org/drawingml/2006/main">
-              <a:graphicData uri="http://schemas.openxmlformats.org/drawingml/2006/picture">
-                <pic:pic xmlns:pic="http://schemas.openxmlformats.org/drawingml/2006/picture">
-                  <pic:nvPicPr>
-                    <pic:cNvPr id="6" name="Picture 6"/>
-                    <pic:cNvPicPr/>
-                  </pic:nvPicPr>
-                  <pic:blipFill>
-                    <a:blip r:embed="rId10" cstate="print">
-                      <a:extLst>
-                        <a:ext uri="{28A0092B-C50C-407E-A947-70E740481C1C}">
-                          <a14:useLocalDpi xmlns:a14="http://schemas.microsoft.com/office/drawing/2010/main" val="0"/>
-                        </a:ext>
-                      </a:extLst>
-                    </a:blip>
-                    <a:stretch>
-                      <a:fillRect/>
-                    </a:stretch>
-                  </pic:blipFill>
-                  <pic:spPr>
-                    <a:xfrm>
-                      <a:off x="0" y="0"/>
-                      <a:ext cx="5731510" cy="180340"/>
-                    </a:xfrm>
-                    <a:prstGeom prst="rect">
-                      <a:avLst/>
-                    </a:prstGeom>
-                  </pic:spPr>
-                </pic:pic>
-              </a:graphicData>
-            </a:graphic>
-            <wp14:sizeRelH relativeFrom="page">
-              <wp14:pctWidth>0</wp14:pctWidth>
-            </wp14:sizeRelH>
-            <wp14:sizeRelV relativeFrom="page">
-              <wp14:pctHeight>0</wp14:pctHeight>
-            </wp14:sizeRelV>
-          </wp:anchor>
-        </w:drawing>
-      </w:r>
-      <w:r>
-        <w:rPr>
-          <w:lang w:val="en-GB"/>
-        </w:rPr>
-        <w:t>Location:</w:t>
-      </w:r>
-    </w:p>
-    <w:p>
-      <w:pPr>
-        <w:rPr>
-          <w:lang w:val="en-GB"/>
-        </w:rPr>
-      </w:pPr>
-    </w:p>
-    <w:p>
-      <w:pPr>
-        <w:rPr>
-          <w:lang w:val="en-GB"/>
-        </w:rPr>
-      </w:pPr>
-      <w:r>
-        <w:rPr>
-          <w:lang w:val="en-GB"/>
-        </w:rPr>
-        <w:t>Line 233:</w:t>
-      </w:r>
-    </w:p>
-    <w:p>
-      <w:pPr>
-        <w:rPr>
-          <w:lang w:val="en-GB"/>
-        </w:rPr>
-      </w:pPr>
-    </w:p>
-    <w:p>
-      <w:pPr>
-        <w:rPr>
-          <w:lang w:val="en-GB"/>
-        </w:rPr>
-      </w:pPr>
-      <w:r>
-        <w:rPr>
-          <w:lang w:val="en-GB"/>
-        </w:rPr>
-        <w:t>Rationale: The code at this line</w:t>
-      </w:r>
+          <w:lang w:val="en-GB"/>
+        </w:rPr>
+      </w:pPr>
+    </w:p>
+    <w:p>
+      <w:pPr>
+        <w:rPr>
+          <w:u w:val="single"/>
+          <w:lang w:val="en-GB"/>
+        </w:rPr>
+      </w:pPr>
+    </w:p>
+    <w:p>
+      <w:pPr>
+        <w:rPr>
+          <w:u w:val="single"/>
+          <w:lang w:val="en-GB"/>
+        </w:rPr>
+      </w:pPr>
+    </w:p>
+    <w:p>
+      <w:pPr>
+        <w:rPr>
+          <w:u w:val="single"/>
+          <w:lang w:val="en-GB"/>
+        </w:rPr>
+      </w:pPr>
+    </w:p>
+    <w:p>
+      <w:pPr>
+        <w:rPr>
+          <w:u w:val="single"/>
+          <w:lang w:val="en-GB"/>
+        </w:rPr>
+      </w:pPr>
+    </w:p>
+    <w:p>
+      <w:pPr>
+        <w:rPr>
+          <w:u w:val="single"/>
+          <w:lang w:val="en-GB"/>
+        </w:rPr>
+      </w:pPr>
+    </w:p>
+    <w:p>
+      <w:pPr>
+        <w:rPr>
+          <w:u w:val="single"/>
+          <w:lang w:val="en-GB"/>
+        </w:rPr>
+      </w:pPr>
+    </w:p>
+    <w:p>
+      <w:pPr>
+        <w:rPr>
+          <w:u w:val="single"/>
+          <w:lang w:val="en-GB"/>
+        </w:rPr>
+      </w:pPr>
+    </w:p>
+    <w:p>
+      <w:pPr>
+        <w:rPr>
+          <w:u w:val="single"/>
+          <w:lang w:val="en-GB"/>
+        </w:rPr>
+      </w:pPr>
+    </w:p>
+    <w:p>
+      <w:pPr>
+        <w:rPr>
+          <w:u w:val="single"/>
+          <w:lang w:val="en-GB"/>
+        </w:rPr>
+      </w:pPr>
+    </w:p>
+    <w:p>
+      <w:pPr>
+        <w:rPr>
+          <w:u w:val="single"/>
+          <w:lang w:val="en-GB"/>
+        </w:rPr>
+      </w:pPr>
+    </w:p>
+    <w:p>
+      <w:pPr>
+        <w:rPr>
+          <w:u w:val="single"/>
+          <w:lang w:val="en-GB"/>
+        </w:rPr>
+      </w:pPr>
+    </w:p>
+    <w:p>
+      <w:pPr>
+        <w:rPr>
+          <w:u w:val="single"/>
+          <w:lang w:val="en-GB"/>
+        </w:rPr>
+      </w:pPr>
     </w:p>
     <w:p>
       <w:pPr>
@@ -972,6 +807,7 @@
           <w:u w:val="single"/>
           <w:lang w:val="en-US"/>
         </w:rPr>
+        <w:lastRenderedPageBreak/>
         <w:t xml:space="preserve">Law of </w:t>
       </w:r>
       <w:proofErr w:type="spellStart"/>
@@ -1039,7 +875,7 @@
                     <pic:cNvPicPr/>
                   </pic:nvPicPr>
                   <pic:blipFill>
-                    <a:blip r:embed="rId11"/>
+                    <a:blip r:embed="rId9"/>
                     <a:stretch>
                       <a:fillRect/>
                     </a:stretch>
@@ -1164,7 +1000,7 @@
                     <pic:cNvPicPr/>
                   </pic:nvPicPr>
                   <pic:blipFill>
-                    <a:blip r:embed="rId12" cstate="print">
+                    <a:blip r:embed="rId10" cstate="print">
                       <a:extLst>
                         <a:ext uri="{28A0092B-C50C-407E-A947-70E740481C1C}">
                           <a14:useLocalDpi xmlns:a14="http://schemas.microsoft.com/office/drawing/2010/main" val="0"/>

</xml_diff>

<commit_message>
added refactor proposal to the third code smell
</commit_message>
<xml_diff>
--- a/SE2223_60157_60201_60226_60479_60749/Phase_1/Sprint1/Tiago_Francisco/Code_Smells_Tiago.docx
+++ b/SE2223_60157_60201_60226_60479_60749/Phase_1/Sprint1/Tiago_Francisco/Code_Smells_Tiago.docx
@@ -540,7 +540,23 @@
           <w:lang w:val="en-US"/>
         </w:rPr>
         <w:lastRenderedPageBreak/>
-        <w:t>Dead code 3: Law of Demeter</w:t>
+        <w:t xml:space="preserve"> </w:t>
+      </w:r>
+      <w:r>
+        <w:rPr>
+          <w:rFonts w:ascii="Calibri" w:hAnsi="Calibri" w:cs="Calibri"/>
+          <w:color w:val="222222"/>
+          <w:lang w:val="en-US"/>
+        </w:rPr>
+        <w:t>Code Smell</w:t>
+      </w:r>
+      <w:r>
+        <w:rPr>
+          <w:rFonts w:ascii="Calibri" w:hAnsi="Calibri" w:cs="Calibri"/>
+          <w:color w:val="222222"/>
+          <w:lang w:val="en-US"/>
+        </w:rPr>
+        <w:t xml:space="preserve"> 3: Law of Demeter</w:t>
       </w:r>
     </w:p>
     <w:p>
@@ -1437,6 +1453,63 @@
       </w:r>
     </w:p>
     <w:p/>
+    <w:p>
+      <w:pPr>
+        <w:rPr>
+          <w:lang w:val="en-US"/>
+        </w:rPr>
+      </w:pPr>
+      <w:r>
+        <w:rPr>
+          <w:lang w:val="en-US"/>
+        </w:rPr>
+        <w:t xml:space="preserve">Refactor </w:t>
+      </w:r>
+      <w:r>
+        <w:rPr>
+          <w:lang w:val="en-US"/>
+        </w:rPr>
+        <w:t>p</w:t>
+      </w:r>
+      <w:r>
+        <w:rPr>
+          <w:lang w:val="en-US"/>
+        </w:rPr>
+        <w:t>roposal:</w:t>
+      </w:r>
+      <w:r>
+        <w:rPr>
+          <w:lang w:val="en-US"/>
+        </w:rPr>
+        <w:t xml:space="preserve"> I would</w:t>
+      </w:r>
+      <w:r>
+        <w:rPr>
+          <w:lang w:val="en-US"/>
+        </w:rPr>
+        <w:t xml:space="preserve"> create a method in the </w:t>
+      </w:r>
+      <w:proofErr w:type="spellStart"/>
+      <w:r>
+        <w:rPr>
+          <w:lang w:val="en-US"/>
+        </w:rPr>
+        <w:t>FontSpec</w:t>
+      </w:r>
+      <w:proofErr w:type="spellEnd"/>
+      <w:r>
+        <w:rPr>
+          <w:lang w:val="en-US"/>
+        </w:rPr>
+        <w:t xml:space="preserve"> class that returns the factor since the object is received from </w:t>
+      </w:r>
+      <w:r>
+        <w:rPr>
+          <w:lang w:val="en-US"/>
+        </w:rPr>
+        <w:t>the constructor parameters in that class.</w:t>
+      </w:r>
+    </w:p>
     <w:p>
       <w:pPr>
         <w:rPr>

</xml_diff>